<commit_message>
Tuesday, April 18, 2023, 9:48:34 AM Eastern European Summer Time
</commit_message>
<xml_diff>
--- a/year1-term2/English/apr-18-23/звіт.docx
+++ b/year1-term2/English/apr-18-23/звіт.docx
@@ -5983,13 +5983,7 @@
         <w:rPr>
           <w:lang w:val="en-US"/>
         </w:rPr>
-        <w:t>https://canva.com/spmething-wahtever</w:t>
-      </w:r>
-      <w:r>
-        <w:rPr>
-          <w:lang w:val="en-US"/>
-        </w:rPr>
-        <w:t>-fsdFfsdfsfsf</w:t>
+        <w:t>https://www.canva.com/design/DAFgYt7hMZY/lI9jx2N7l8nMhSAZT05ASg/view?utm_content=DAFgYt7hMZY&amp;utm_campaign=designshare&amp;utm_medium=link&amp;utm_source=publishsharelink</w:t>
       </w:r>
     </w:p>
     <w:sectPr>

</xml_diff>

<commit_message>
Tuesday, April 18, 2023, 9:50:08 AM Eastern European Summer Time
</commit_message>
<xml_diff>
--- a/year1-term2/English/apr-18-23/звіт.docx
+++ b/year1-term2/English/apr-18-23/звіт.docx
@@ -5979,12 +5979,15 @@
           <w:lang w:val="en-US"/>
         </w:rPr>
       </w:pPr>
-      <w:r>
-        <w:rPr>
-          <w:lang w:val="en-US"/>
-        </w:rPr>
-        <w:t>https://www.canva.com/design/DAFgYt7hMZY/lI9jx2N7l8nMhSAZT05ASg/view?utm_content=DAFgYt7hMZY&amp;utm_campaign=designshare&amp;utm_medium=link&amp;utm_source=publishsharelink</w:t>
-      </w:r>
+      <w:hyperlink r:id="rId6" w:history="1">
+        <w:r>
+          <w:rPr>
+            <w:rStyle w:val="a4"/>
+            <w:lang w:val="en-US"/>
+          </w:rPr>
+          <w:t>https://www.canva.com/design/DAFgYt7hMZY/lI9jx2N7l8nMhSAZT05ASg/view?utm_content=DAFgYt7hMZY&amp;utm_campaign=designshare&amp;utm_medium=link&amp;utm_source=publishsharelink</w:t>
+        </w:r>
+      </w:hyperlink>
     </w:p>
     <w:sectPr>
       <w:pgSz w:w="11906" w:h="16838"/>
@@ -7645,6 +7648,18 @@
       <w:szCs w:val="24"/>
     </w:rPr>
   </w:style>
+  <w:style w:type="character" w:styleId="a6">
+    <w:name w:val="Unresolved Mention"/>
+    <w:basedOn w:val="a0"/>
+    <w:uiPriority w:val="99"/>
+    <w:semiHidden/>
+    <w:unhideWhenUsed/>
+    <w:rsid w:val="00BC4531"/>
+    <w:rPr>
+      <w:color w:val="605E5C"/>
+      <w:shd w:val="clear" w:color="auto" w:fill="E1DFDD"/>
+    </w:rPr>
+  </w:style>
 </w:styles>
 </file>
 

</xml_diff>